<commit_message>
Revised Doc and Source files
</commit_message>
<xml_diff>
--- a/Week 1 Coding Assignment-Sri.docx
+++ b/Week 1 Coding Assignment-Sri.docx
@@ -16,6 +16,29 @@
           <w:szCs w:val="36"/>
         </w:rPr>
         <w:t>Intro to Java Week 1 Coding Assignment</w:t>
+      </w:r>
+    </w:p>
+    <w:p>
+      <w:pPr>
+        <w:rPr>
+          <w:b/>
+          <w:szCs w:val="24"/>
+        </w:rPr>
+      </w:pPr>
+    </w:p>
+    <w:p>
+      <w:pPr>
+        <w:rPr>
+          <w:b/>
+          <w:szCs w:val="24"/>
+        </w:rPr>
+      </w:pPr>
+      <w:r>
+        <w:rPr>
+          <w:b/>
+          <w:szCs w:val="24"/>
+        </w:rPr>
+        <w:t>Student: Sridharan (Sri) Srinivasan</w:t>
       </w:r>
     </w:p>
     <w:p>
@@ -604,6 +627,7 @@
         <w:rPr>
           <w:szCs w:val="24"/>
         </w:rPr>
+        <w:lastRenderedPageBreak/>
         <w:t>Create the following variables by performing operations (addition, subtraction, concatenation) on the variables created in the previous step:</w:t>
       </w:r>
     </w:p>
@@ -640,7 +664,6 @@
         <w:rPr>
           <w:szCs w:val="24"/>
         </w:rPr>
-        <w:lastRenderedPageBreak/>
         <w:t xml:space="preserve">Number of friends you’ve made each year based on your age variable and your number of </w:t>
       </w:r>
       <w:proofErr w:type="gramStart"/>
@@ -806,6 +829,167 @@
           <w:szCs w:val="24"/>
         </w:rPr>
       </w:pPr>
+      <w:r>
+        <w:rPr>
+          <w:noProof/>
+        </w:rPr>
+        <w:drawing>
+          <wp:inline distT="0" distB="0" distL="0" distR="0" wp14:anchorId="3672AACA" wp14:editId="75F0B318">
+            <wp:extent cx="5943600" cy="3211195"/>
+            <wp:effectExtent l="0" t="0" r="0" b="8255"/>
+            <wp:docPr id="3" name="Picture 3"/>
+            <wp:cNvGraphicFramePr>
+              <a:graphicFrameLocks xmlns:a="http://schemas.openxmlformats.org/drawingml/2006/main" noChangeAspect="1"/>
+            </wp:cNvGraphicFramePr>
+            <a:graphic xmlns:a="http://schemas.openxmlformats.org/drawingml/2006/main">
+              <a:graphicData uri="http://schemas.openxmlformats.org/drawingml/2006/picture">
+                <pic:pic xmlns:pic="http://schemas.openxmlformats.org/drawingml/2006/picture">
+                  <pic:nvPicPr>
+                    <pic:cNvPr id="1" name=""/>
+                    <pic:cNvPicPr/>
+                  </pic:nvPicPr>
+                  <pic:blipFill>
+                    <a:blip r:embed="rId7"/>
+                    <a:stretch>
+                      <a:fillRect/>
+                    </a:stretch>
+                  </pic:blipFill>
+                  <pic:spPr>
+                    <a:xfrm>
+                      <a:off x="0" y="0"/>
+                      <a:ext cx="5943600" cy="3211195"/>
+                    </a:xfrm>
+                    <a:prstGeom prst="rect">
+                      <a:avLst/>
+                    </a:prstGeom>
+                  </pic:spPr>
+                </pic:pic>
+              </a:graphicData>
+            </a:graphic>
+          </wp:inline>
+        </w:drawing>
+      </w:r>
+    </w:p>
+    <w:p>
+      <w:pPr>
+        <w:rPr>
+          <w:b/>
+          <w:szCs w:val="24"/>
+        </w:rPr>
+      </w:pPr>
+    </w:p>
+    <w:p>
+      <w:pPr>
+        <w:rPr>
+          <w:b/>
+          <w:szCs w:val="24"/>
+        </w:rPr>
+      </w:pPr>
+    </w:p>
+    <w:p>
+      <w:pPr>
+        <w:rPr>
+          <w:b/>
+          <w:szCs w:val="24"/>
+        </w:rPr>
+      </w:pPr>
+    </w:p>
+    <w:p>
+      <w:pPr>
+        <w:rPr>
+          <w:b/>
+          <w:szCs w:val="24"/>
+        </w:rPr>
+      </w:pPr>
+    </w:p>
+    <w:p>
+      <w:pPr>
+        <w:rPr>
+          <w:b/>
+          <w:szCs w:val="24"/>
+        </w:rPr>
+      </w:pPr>
+    </w:p>
+    <w:p>
+      <w:pPr>
+        <w:rPr>
+          <w:b/>
+          <w:szCs w:val="24"/>
+        </w:rPr>
+      </w:pPr>
+      <w:r>
+        <w:rPr>
+          <w:noProof/>
+        </w:rPr>
+        <w:lastRenderedPageBreak/>
+        <w:drawing>
+          <wp:inline distT="0" distB="0" distL="0" distR="0" wp14:anchorId="2A1A5208" wp14:editId="459E2ABD">
+            <wp:extent cx="5943600" cy="2080260"/>
+            <wp:effectExtent l="0" t="0" r="0" b="0"/>
+            <wp:docPr id="2" name="Picture 2"/>
+            <wp:cNvGraphicFramePr>
+              <a:graphicFrameLocks xmlns:a="http://schemas.openxmlformats.org/drawingml/2006/main" noChangeAspect="1"/>
+            </wp:cNvGraphicFramePr>
+            <a:graphic xmlns:a="http://schemas.openxmlformats.org/drawingml/2006/main">
+              <a:graphicData uri="http://schemas.openxmlformats.org/drawingml/2006/picture">
+                <pic:pic xmlns:pic="http://schemas.openxmlformats.org/drawingml/2006/picture">
+                  <pic:nvPicPr>
+                    <pic:cNvPr id="1" name=""/>
+                    <pic:cNvPicPr/>
+                  </pic:nvPicPr>
+                  <pic:blipFill>
+                    <a:blip r:embed="rId8"/>
+                    <a:stretch>
+                      <a:fillRect/>
+                    </a:stretch>
+                  </pic:blipFill>
+                  <pic:spPr>
+                    <a:xfrm>
+                      <a:off x="0" y="0"/>
+                      <a:ext cx="5943600" cy="2080260"/>
+                    </a:xfrm>
+                    <a:prstGeom prst="rect">
+                      <a:avLst/>
+                    </a:prstGeom>
+                  </pic:spPr>
+                </pic:pic>
+              </a:graphicData>
+            </a:graphic>
+          </wp:inline>
+        </w:drawing>
+      </w:r>
+    </w:p>
+    <w:p>
+      <w:pPr>
+        <w:rPr>
+          <w:b/>
+          <w:szCs w:val="24"/>
+        </w:rPr>
+      </w:pPr>
+    </w:p>
+    <w:p>
+      <w:pPr>
+        <w:rPr>
+          <w:b/>
+          <w:szCs w:val="24"/>
+        </w:rPr>
+      </w:pPr>
+    </w:p>
+    <w:p>
+      <w:pPr>
+        <w:rPr>
+          <w:b/>
+          <w:szCs w:val="24"/>
+        </w:rPr>
+      </w:pPr>
+    </w:p>
+    <w:p>
+      <w:pPr>
+        <w:rPr>
+          <w:b/>
+          <w:szCs w:val="24"/>
+        </w:rPr>
+      </w:pPr>
     </w:p>
     <w:p>
       <w:pPr>
@@ -821,6 +1005,94 @@
         </w:rPr>
         <w:t>Screenshots of Running Application:</w:t>
       </w:r>
+    </w:p>
+    <w:p>
+      <w:pPr>
+        <w:rPr>
+          <w:b/>
+          <w:szCs w:val="24"/>
+        </w:rPr>
+      </w:pPr>
+    </w:p>
+    <w:p>
+      <w:pPr>
+        <w:rPr>
+          <w:b/>
+          <w:szCs w:val="24"/>
+        </w:rPr>
+      </w:pPr>
+      <w:r>
+        <w:rPr>
+          <w:noProof/>
+        </w:rPr>
+        <w:drawing>
+          <wp:inline distT="0" distB="0" distL="0" distR="0" wp14:anchorId="17FC2902" wp14:editId="7C785871">
+            <wp:extent cx="5943600" cy="3211195"/>
+            <wp:effectExtent l="0" t="0" r="0" b="8255"/>
+            <wp:docPr id="1" name="Picture 1"/>
+            <wp:cNvGraphicFramePr>
+              <a:graphicFrameLocks xmlns:a="http://schemas.openxmlformats.org/drawingml/2006/main" noChangeAspect="1"/>
+            </wp:cNvGraphicFramePr>
+            <a:graphic xmlns:a="http://schemas.openxmlformats.org/drawingml/2006/main">
+              <a:graphicData uri="http://schemas.openxmlformats.org/drawingml/2006/picture">
+                <pic:pic xmlns:pic="http://schemas.openxmlformats.org/drawingml/2006/picture">
+                  <pic:nvPicPr>
+                    <pic:cNvPr id="1" name=""/>
+                    <pic:cNvPicPr/>
+                  </pic:nvPicPr>
+                  <pic:blipFill>
+                    <a:blip r:embed="rId9"/>
+                    <a:stretch>
+                      <a:fillRect/>
+                    </a:stretch>
+                  </pic:blipFill>
+                  <pic:spPr>
+                    <a:xfrm>
+                      <a:off x="0" y="0"/>
+                      <a:ext cx="5943600" cy="3211195"/>
+                    </a:xfrm>
+                    <a:prstGeom prst="rect">
+                      <a:avLst/>
+                    </a:prstGeom>
+                  </pic:spPr>
+                </pic:pic>
+              </a:graphicData>
+            </a:graphic>
+          </wp:inline>
+        </w:drawing>
+      </w:r>
+    </w:p>
+    <w:p>
+      <w:pPr>
+        <w:rPr>
+          <w:b/>
+          <w:szCs w:val="24"/>
+        </w:rPr>
+      </w:pPr>
+    </w:p>
+    <w:p>
+      <w:pPr>
+        <w:rPr>
+          <w:b/>
+          <w:szCs w:val="24"/>
+        </w:rPr>
+      </w:pPr>
+    </w:p>
+    <w:p>
+      <w:pPr>
+        <w:rPr>
+          <w:b/>
+          <w:szCs w:val="24"/>
+        </w:rPr>
+      </w:pPr>
+    </w:p>
+    <w:p>
+      <w:pPr>
+        <w:rPr>
+          <w:b/>
+          <w:szCs w:val="24"/>
+        </w:rPr>
+      </w:pPr>
     </w:p>
     <w:p>
       <w:pPr>

</xml_diff>

<commit_message>
Week 1 folder and documents
</commit_message>
<xml_diff>
--- a/Week 1 Coding Assignment-Sri.docx
+++ b/Week 1 Coding Assignment-Sri.docx
@@ -833,11 +833,12 @@
         <w:rPr>
           <w:noProof/>
         </w:rPr>
+        <w:lastRenderedPageBreak/>
         <w:drawing>
-          <wp:inline distT="0" distB="0" distL="0" distR="0" wp14:anchorId="3672AACA" wp14:editId="75F0B318">
-            <wp:extent cx="5943600" cy="3211195"/>
-            <wp:effectExtent l="0" t="0" r="0" b="8255"/>
-            <wp:docPr id="3" name="Picture 3"/>
+          <wp:inline distT="0" distB="0" distL="0" distR="0" wp14:anchorId="0042FB1C" wp14:editId="24A80357">
+            <wp:extent cx="5943600" cy="6096635"/>
+            <wp:effectExtent l="0" t="0" r="0" b="0"/>
+            <wp:docPr id="4" name="Picture 4"/>
             <wp:cNvGraphicFramePr>
               <a:graphicFrameLocks xmlns:a="http://schemas.openxmlformats.org/drawingml/2006/main" noChangeAspect="1"/>
             </wp:cNvGraphicFramePr>
@@ -857,7 +858,7 @@
                   <pic:spPr>
                     <a:xfrm>
                       <a:off x="0" y="0"/>
-                      <a:ext cx="5943600" cy="3211195"/>
+                      <a:ext cx="5943600" cy="6096635"/>
                     </a:xfrm>
                     <a:prstGeom prst="rect">
                       <a:avLst/>
@@ -869,64 +870,22 @@
           </wp:inline>
         </w:drawing>
       </w:r>
-    </w:p>
-    <w:p>
-      <w:pPr>
-        <w:rPr>
-          <w:b/>
-          <w:szCs w:val="24"/>
-        </w:rPr>
-      </w:pPr>
-    </w:p>
-    <w:p>
-      <w:pPr>
-        <w:rPr>
-          <w:b/>
-          <w:szCs w:val="24"/>
-        </w:rPr>
-      </w:pPr>
-    </w:p>
-    <w:p>
-      <w:pPr>
-        <w:rPr>
-          <w:b/>
-          <w:szCs w:val="24"/>
-        </w:rPr>
-      </w:pPr>
-    </w:p>
-    <w:p>
-      <w:pPr>
-        <w:rPr>
-          <w:b/>
-          <w:szCs w:val="24"/>
-        </w:rPr>
-      </w:pPr>
-    </w:p>
-    <w:p>
-      <w:pPr>
-        <w:rPr>
-          <w:b/>
-          <w:szCs w:val="24"/>
-        </w:rPr>
-      </w:pPr>
-    </w:p>
-    <w:p>
-      <w:pPr>
-        <w:rPr>
-          <w:b/>
-          <w:szCs w:val="24"/>
-        </w:rPr>
-      </w:pPr>
+      <w:r>
+        <w:rPr>
+          <w:noProof/>
+        </w:rPr>
+        <w:t xml:space="preserve"> </w:t>
+      </w:r>
       <w:r>
         <w:rPr>
           <w:noProof/>
         </w:rPr>
         <w:lastRenderedPageBreak/>
         <w:drawing>
-          <wp:inline distT="0" distB="0" distL="0" distR="0" wp14:anchorId="2A1A5208" wp14:editId="459E2ABD">
-            <wp:extent cx="5943600" cy="2080260"/>
+          <wp:inline distT="0" distB="0" distL="0" distR="0" wp14:anchorId="298F2917" wp14:editId="74281385">
+            <wp:extent cx="5943600" cy="6096635"/>
             <wp:effectExtent l="0" t="0" r="0" b="0"/>
-            <wp:docPr id="2" name="Picture 2"/>
+            <wp:docPr id="5" name="Picture 5"/>
             <wp:cNvGraphicFramePr>
               <a:graphicFrameLocks xmlns:a="http://schemas.openxmlformats.org/drawingml/2006/main" noChangeAspect="1"/>
             </wp:cNvGraphicFramePr>
@@ -946,7 +905,7 @@
                   <pic:spPr>
                     <a:xfrm>
                       <a:off x="0" y="0"/>
-                      <a:ext cx="5943600" cy="2080260"/>
+                      <a:ext cx="5943600" cy="6096635"/>
                     </a:xfrm>
                     <a:prstGeom prst="rect">
                       <a:avLst/>
@@ -958,6 +917,60 @@
           </wp:inline>
         </w:drawing>
       </w:r>
+      <w:r>
+        <w:rPr>
+          <w:noProof/>
+        </w:rPr>
+        <w:t xml:space="preserve"> </w:t>
+      </w:r>
+    </w:p>
+    <w:p>
+      <w:pPr>
+        <w:rPr>
+          <w:b/>
+          <w:szCs w:val="24"/>
+        </w:rPr>
+      </w:pPr>
+    </w:p>
+    <w:p>
+      <w:pPr>
+        <w:rPr>
+          <w:b/>
+          <w:szCs w:val="24"/>
+        </w:rPr>
+      </w:pPr>
+    </w:p>
+    <w:p>
+      <w:pPr>
+        <w:rPr>
+          <w:b/>
+          <w:szCs w:val="24"/>
+        </w:rPr>
+      </w:pPr>
+    </w:p>
+    <w:p>
+      <w:pPr>
+        <w:rPr>
+          <w:b/>
+          <w:szCs w:val="24"/>
+        </w:rPr>
+      </w:pPr>
+    </w:p>
+    <w:p>
+      <w:pPr>
+        <w:rPr>
+          <w:b/>
+          <w:szCs w:val="24"/>
+        </w:rPr>
+      </w:pPr>
+    </w:p>
+    <w:p>
+      <w:pPr>
+        <w:rPr>
+          <w:b/>
+          <w:szCs w:val="24"/>
+        </w:rPr>
+      </w:pPr>
     </w:p>
     <w:p>
       <w:pPr>
@@ -1026,10 +1039,10 @@
           <w:noProof/>
         </w:rPr>
         <w:drawing>
-          <wp:inline distT="0" distB="0" distL="0" distR="0" wp14:anchorId="17FC2902" wp14:editId="7C785871">
-            <wp:extent cx="5943600" cy="3211195"/>
-            <wp:effectExtent l="0" t="0" r="0" b="8255"/>
-            <wp:docPr id="1" name="Picture 1"/>
+          <wp:inline distT="0" distB="0" distL="0" distR="0" wp14:anchorId="44329A2A" wp14:editId="645108A2">
+            <wp:extent cx="5943600" cy="4027170"/>
+            <wp:effectExtent l="0" t="0" r="0" b="0"/>
+            <wp:docPr id="6" name="Picture 6"/>
             <wp:cNvGraphicFramePr>
               <a:graphicFrameLocks xmlns:a="http://schemas.openxmlformats.org/drawingml/2006/main" noChangeAspect="1"/>
             </wp:cNvGraphicFramePr>
@@ -1049,7 +1062,7 @@
                   <pic:spPr>
                     <a:xfrm>
                       <a:off x="0" y="0"/>
-                      <a:ext cx="5943600" cy="3211195"/>
+                      <a:ext cx="5943600" cy="4027170"/>
                     </a:xfrm>
                     <a:prstGeom prst="rect">
                       <a:avLst/>
@@ -1061,6 +1074,12 @@
           </wp:inline>
         </w:drawing>
       </w:r>
+      <w:r>
+        <w:rPr>
+          <w:noProof/>
+        </w:rPr>
+        <w:t xml:space="preserve"> </w:t>
+      </w:r>
     </w:p>
     <w:p>
       <w:pPr>
@@ -1127,6 +1146,7 @@
         <w:rPr>
           <w:b/>
           <w:szCs w:val="24"/>
+          <w:highlight w:val="yellow"/>
         </w:rPr>
         <w:t>https://github.com/srikripa/W1-Repository.git</w:t>
       </w:r>

</xml_diff>